<commit_message>
NoSQL: new commands for related to distinct function
</commit_message>
<xml_diff>
--- a/SQL_NoSQL/NoSQL/NoSQL.docx
+++ b/SQL_NoSQL/NoSQL/NoSQL.docx
@@ -1,21 +1,27 @@
 
 <file path=word/document.xml><?xml version="1.0" encoding="utf-8"?>
-<w:document xmlns:wpc="http://schemas.microsoft.com/office/word/2010/wordprocessingCanvas" xmlns:cx="http://schemas.microsoft.com/office/drawing/2014/chartex" xmlns:cx1="http://schemas.microsoft.com/office/drawing/2015/9/8/chartex" xmlns:cx2="http://schemas.microsoft.com/office/drawing/2015/10/21/chartex" xmlns:cx3="http://schemas.microsoft.com/office/drawing/2016/5/9/chartex" xmlns:cx4="http://schemas.microsoft.com/office/drawing/2016/5/10/chartex" xmlns:cx5="http://schemas.microsoft.com/office/drawing/2016/5/11/chartex" xmlns:cx6="http://schemas.microsoft.com/office/drawing/2016/5/12/chartex" xmlns:cx7="http://schemas.microsoft.com/office/drawing/2016/5/13/chartex" xmlns:cx8="http://schemas.microsoft.com/office/drawing/2016/5/14/chartex" xmlns:mc="http://schemas.openxmlformats.org/markup-compatibility/2006" xmlns:aink="http://schemas.microsoft.com/office/drawing/2016/ink" xmlns:am3d="http://schemas.microsoft.com/office/drawing/2017/model3d" xmlns:o="urn:schemas-microsoft-com:office:office" xmlns:r="http://schemas.openxmlformats.org/officeDocument/2006/relationships" xmlns:m="http://schemas.openxmlformats.org/officeDocument/2006/math" xmlns:v="urn:schemas-microsoft-com:vml" xmlns:wp14="http://schemas.microsoft.com/office/word/2010/wordprocessingDrawing" xmlns:wp="http://schemas.openxmlformats.org/drawingml/2006/wordprocessingDrawing" xmlns:w10="urn:schemas-microsoft-com:office:word" xmlns:w="http://schemas.openxmlformats.org/wordprocessingml/2006/main" xmlns:w14="http://schemas.microsoft.com/office/word/2010/wordml" xmlns:w15="http://schemas.microsoft.com/office/word/2012/wordml" xmlns:w16cex="http://schemas.microsoft.com/office/word/2018/wordml/cex" xmlns:w16cid="http://schemas.microsoft.com/office/word/2016/wordml/cid" xmlns:w16="http://schemas.microsoft.com/office/word/2018/wordml" xmlns:w16se="http://schemas.microsoft.com/office/word/2015/wordml/symex" xmlns:wpg="http://schemas.microsoft.com/office/word/2010/wordprocessingGroup" xmlns:wpi="http://schemas.microsoft.com/office/word/2010/wordprocessingInk" xmlns:wne="http://schemas.microsoft.com/office/word/2006/wordml" xmlns:wps="http://schemas.microsoft.com/office/word/2010/wordprocessingShape" mc:Ignorable="w14 w15 w16se w16cid w16 w16cex wp14">
+<w:document xmlns:wpc="http://schemas.microsoft.com/office/word/2010/wordprocessingCanvas" xmlns:cx="http://schemas.microsoft.com/office/drawing/2014/chartex" xmlns:cx1="http://schemas.microsoft.com/office/drawing/2015/9/8/chartex" xmlns:cx2="http://schemas.microsoft.com/office/drawing/2015/10/21/chartex" xmlns:cx3="http://schemas.microsoft.com/office/drawing/2016/5/9/chartex" xmlns:cx4="http://schemas.microsoft.com/office/drawing/2016/5/10/chartex" xmlns:cx5="http://schemas.microsoft.com/office/drawing/2016/5/11/chartex" xmlns:cx6="http://schemas.microsoft.com/office/drawing/2016/5/12/chartex" xmlns:cx7="http://schemas.microsoft.com/office/drawing/2016/5/13/chartex" xmlns:cx8="http://schemas.microsoft.com/office/drawing/2016/5/14/chartex" xmlns:mc="http://schemas.openxmlformats.org/markup-compatibility/2006" xmlns:aink="http://schemas.microsoft.com/office/drawing/2016/ink" xmlns:am3d="http://schemas.microsoft.com/office/drawing/2017/model3d" xmlns:o="urn:schemas-microsoft-com:office:office" xmlns:r="http://schemas.openxmlformats.org/officeDocument/2006/relationships" xmlns:m="http://schemas.openxmlformats.org/officeDocument/2006/math" xmlns:v="urn:schemas-microsoft-com:vml" xmlns:wp14="http://schemas.microsoft.com/office/word/2010/wordprocessingDrawing" xmlns:wp="http://schemas.openxmlformats.org/drawingml/2006/wordprocessingDrawing" xmlns:w10="urn:schemas-microsoft-com:office:word" xmlns:w="http://schemas.openxmlformats.org/wordprocessingml/2006/main" xmlns:w14="http://schemas.microsoft.com/office/word/2010/wordml" xmlns:w15="http://schemas.microsoft.com/office/word/2012/wordml" xmlns:w16cex="http://schemas.microsoft.com/office/word/2018/wordml/cex" xmlns:w16cid="http://schemas.microsoft.com/office/word/2016/wordml/cid" xmlns:w16="http://schemas.microsoft.com/office/word/2018/wordml" xmlns:w16sdtdh="http://schemas.microsoft.com/office/word/2020/wordml/sdtdatahash" xmlns:w16se="http://schemas.microsoft.com/office/word/2015/wordml/symex" xmlns:wpg="http://schemas.microsoft.com/office/word/2010/wordprocessingGroup" xmlns:wpi="http://schemas.microsoft.com/office/word/2010/wordprocessingInk" xmlns:wne="http://schemas.microsoft.com/office/word/2006/wordml" xmlns:wps="http://schemas.microsoft.com/office/word/2010/wordprocessingShape" mc:Ignorable="w14 w15 w16se w16cid w16 w16cex w16sdtdh wp14">
   <w:body>
     <w:p>
       <w:r>
+        <w:t xml:space="preserve">In MongoDB Compass </w:t>
+      </w:r>
+      <w:r>
+        <w:sym w:font="Wingdings" w:char="F0E0"/>
+      </w:r>
+      <w:r>
+        <w:t xml:space="preserve"> </w:t>
+      </w:r>
+      <w:r>
+        <w:t>Copy: ctrl + insert</w:t>
+      </w:r>
+    </w:p>
+    <w:p>
+      <w:r>
         <w:t xml:space="preserve">Getting the first and last </w:t>
       </w:r>
       <w:r>
-        <w:t xml:space="preserve">record from a collection contained in  a database </w:t>
-      </w:r>
-      <w:proofErr w:type="spellStart"/>
-      <w:r>
-        <w:t>db</w:t>
-      </w:r>
-      <w:proofErr w:type="spellEnd"/>
-      <w:r>
-        <w:t>: (</w:t>
+        <w:t>record from a collection contained in  a database db: (</w:t>
       </w:r>
       <w:hyperlink r:id="rId5" w:history="1">
         <w:r>
@@ -33,38 +39,16 @@
       <w:pPr>
         <w:ind w:firstLine="720"/>
       </w:pPr>
-      <w:proofErr w:type="spellStart"/>
-      <w:r>
-        <w:t>db.collection.find</w:t>
-      </w:r>
-      <w:proofErr w:type="spellEnd"/>
-      <w:r>
-        <w:t>().limit(1)                                   # first record</w:t>
+      <w:r>
+        <w:t>db.collection.find().limit(1)                                   # first record</w:t>
       </w:r>
     </w:p>
     <w:p>
       <w:pPr>
         <w:ind w:firstLine="720"/>
       </w:pPr>
-      <w:proofErr w:type="spellStart"/>
-      <w:r>
-        <w:t>db.collection.find</w:t>
-      </w:r>
-      <w:proofErr w:type="spellEnd"/>
-      <w:r>
-        <w:t>().limit(1)</w:t>
-      </w:r>
-      <w:r>
-        <w:t>.sort({$natural: -1})</w:t>
-      </w:r>
-      <w:r>
-        <w:t xml:space="preserve"> # </w:t>
-      </w:r>
-      <w:r>
-        <w:t>last</w:t>
-      </w:r>
-      <w:r>
-        <w:t xml:space="preserve"> record</w:t>
+      <w:r>
+        <w:t>db.collection.find().limit(1).sort({$natural: -1}) # last record</w:t>
       </w:r>
     </w:p>
     <w:p>
@@ -93,15 +77,90 @@
       <w:pPr>
         <w:ind w:firstLine="720"/>
       </w:pPr>
-      <w:proofErr w:type="spellStart"/>
-      <w:r>
-        <w:t>db.collection.count</w:t>
-      </w:r>
-      <w:proofErr w:type="spellEnd"/>
-      <w:r>
-        <w:t>()</w:t>
-      </w:r>
-    </w:p>
+      <w:r>
+        <w:t>db.collection.count()</w:t>
+      </w:r>
+    </w:p>
+    <w:p>
+      <w:r>
+        <w:t>Distinct values</w:t>
+      </w:r>
+    </w:p>
+    <w:p>
+      <w:r>
+        <w:t>db.collection.distinct(</w:t>
+      </w:r>
+      <w:r>
+        <w:rPr>
+          <w:i/>
+          <w:iCs/>
+        </w:rPr>
+        <w:t>field, query</w:t>
+      </w:r>
+      <w:r>
+        <w:t>)</w:t>
+      </w:r>
+    </w:p>
+    <w:p>
+      <w:pPr>
+        <w:ind w:firstLine="720"/>
+      </w:pPr>
+    </w:p>
+    <w:p>
+      <w:r>
+        <w:t>To check the rows where</w:t>
+      </w:r>
+      <w:r>
+        <w:t xml:space="preserve"> in</w:t>
+      </w:r>
+      <w:r>
+        <w:t xml:space="preserve"> itemsa</w:t>
+      </w:r>
+      <w:r>
+        <w:t xml:space="preserve">, ‘Quality_Fam_’ </w:t>
+      </w:r>
+      <w:r>
+        <w:t>does not contain number</w:t>
+      </w:r>
+    </w:p>
+    <w:p>
+      <w:pPr>
+        <w:tabs>
+          <w:tab w:val="left" w:pos="916"/>
+          <w:tab w:val="left" w:pos="1832"/>
+          <w:tab w:val="left" w:pos="2748"/>
+          <w:tab w:val="left" w:pos="3664"/>
+          <w:tab w:val="left" w:pos="4580"/>
+          <w:tab w:val="left" w:pos="5496"/>
+          <w:tab w:val="left" w:pos="6412"/>
+          <w:tab w:val="left" w:pos="7328"/>
+          <w:tab w:val="left" w:pos="8244"/>
+          <w:tab w:val="left" w:pos="9160"/>
+          <w:tab w:val="left" w:pos="10076"/>
+          <w:tab w:val="left" w:pos="10992"/>
+          <w:tab w:val="left" w:pos="11908"/>
+          <w:tab w:val="left" w:pos="12824"/>
+          <w:tab w:val="left" w:pos="13740"/>
+          <w:tab w:val="left" w:pos="14656"/>
+        </w:tabs>
+        <w:wordWrap w:val="0"/>
+        <w:spacing w:after="0" w:line="360" w:lineRule="atLeast"/>
+        <w:rPr>
+          <w:rFonts w:ascii="Courier New" w:eastAsia="Times New Roman" w:hAnsi="Courier New" w:cs="Courier New"/>
+          <w:sz w:val="20"/>
+          <w:szCs w:val="20"/>
+        </w:rPr>
+      </w:pPr>
+      <w:r>
+        <w:rPr>
+          <w:rFonts w:ascii="Courier New" w:eastAsia="Times New Roman" w:hAnsi="Courier New" w:cs="Courier New"/>
+          <w:sz w:val="20"/>
+          <w:szCs w:val="20"/>
+        </w:rPr>
+        <w:t>db.itemsa.find({'Quality_Fam_': {$not: {$type: 'number'}}}, {'Quality_Fam_': 1})</w:t>
+      </w:r>
+    </w:p>
+    <w:p/>
     <w:sectPr>
       <w:pgSz w:w="12240" w:h="15840"/>
       <w:pgMar w:top="1440" w:right="1440" w:bottom="1440" w:left="1440" w:header="720" w:footer="720" w:gutter="0"/>
@@ -113,7 +172,7 @@
 </file>
 
 <file path=word/styles.xml><?xml version="1.0" encoding="utf-8"?>
-<w:styles xmlns:mc="http://schemas.openxmlformats.org/markup-compatibility/2006" xmlns:r="http://schemas.openxmlformats.org/officeDocument/2006/relationships" xmlns:w="http://schemas.openxmlformats.org/wordprocessingml/2006/main" xmlns:w14="http://schemas.microsoft.com/office/word/2010/wordml" xmlns:w15="http://schemas.microsoft.com/office/word/2012/wordml" xmlns:w16cex="http://schemas.microsoft.com/office/word/2018/wordml/cex" xmlns:w16cid="http://schemas.microsoft.com/office/word/2016/wordml/cid" xmlns:w16="http://schemas.microsoft.com/office/word/2018/wordml" xmlns:w16se="http://schemas.microsoft.com/office/word/2015/wordml/symex" mc:Ignorable="w14 w15 w16se w16cid w16 w16cex">
+<w:styles xmlns:mc="http://schemas.openxmlformats.org/markup-compatibility/2006" xmlns:r="http://schemas.openxmlformats.org/officeDocument/2006/relationships" xmlns:w="http://schemas.openxmlformats.org/wordprocessingml/2006/main" xmlns:w14="http://schemas.microsoft.com/office/word/2010/wordml" xmlns:w15="http://schemas.microsoft.com/office/word/2012/wordml" xmlns:w16cex="http://schemas.microsoft.com/office/word/2018/wordml/cex" xmlns:w16cid="http://schemas.microsoft.com/office/word/2016/wordml/cid" xmlns:w16="http://schemas.microsoft.com/office/word/2018/wordml" xmlns:w16sdtdh="http://schemas.microsoft.com/office/word/2020/wordml/sdtdatahash" xmlns:w16se="http://schemas.microsoft.com/office/word/2015/wordml/symex" mc:Ignorable="w14 w15 w16se w16cid w16 w16cex w16sdtdh">
   <w:docDefaults>
     <w:rPrDefault>
       <w:rPr>
@@ -561,6 +620,54 @@
       <w:shd w:val="clear" w:color="auto" w:fill="E1DFDD"/>
     </w:rPr>
   </w:style>
+  <w:style w:type="paragraph" w:styleId="HTMLPreformatted">
+    <w:name w:val="HTML Preformatted"/>
+    <w:basedOn w:val="Normal"/>
+    <w:link w:val="HTMLPreformattedChar"/>
+    <w:uiPriority w:val="99"/>
+    <w:semiHidden/>
+    <w:unhideWhenUsed/>
+    <w:rsid w:val="008D73FD"/>
+    <w:pPr>
+      <w:tabs>
+        <w:tab w:val="left" w:pos="916"/>
+        <w:tab w:val="left" w:pos="1832"/>
+        <w:tab w:val="left" w:pos="2748"/>
+        <w:tab w:val="left" w:pos="3664"/>
+        <w:tab w:val="left" w:pos="4580"/>
+        <w:tab w:val="left" w:pos="5496"/>
+        <w:tab w:val="left" w:pos="6412"/>
+        <w:tab w:val="left" w:pos="7328"/>
+        <w:tab w:val="left" w:pos="8244"/>
+        <w:tab w:val="left" w:pos="9160"/>
+        <w:tab w:val="left" w:pos="10076"/>
+        <w:tab w:val="left" w:pos="10992"/>
+        <w:tab w:val="left" w:pos="11908"/>
+        <w:tab w:val="left" w:pos="12824"/>
+        <w:tab w:val="left" w:pos="13740"/>
+        <w:tab w:val="left" w:pos="14656"/>
+      </w:tabs>
+      <w:spacing w:after="0" w:line="240" w:lineRule="auto"/>
+    </w:pPr>
+    <w:rPr>
+      <w:rFonts w:ascii="Courier New" w:eastAsia="Times New Roman" w:hAnsi="Courier New" w:cs="Courier New"/>
+      <w:sz w:val="20"/>
+      <w:szCs w:val="20"/>
+    </w:rPr>
+  </w:style>
+  <w:style w:type="character" w:customStyle="1" w:styleId="HTMLPreformattedChar">
+    <w:name w:val="HTML Preformatted Char"/>
+    <w:basedOn w:val="DefaultParagraphFont"/>
+    <w:link w:val="HTMLPreformatted"/>
+    <w:uiPriority w:val="99"/>
+    <w:semiHidden/>
+    <w:rsid w:val="008D73FD"/>
+    <w:rPr>
+      <w:rFonts w:ascii="Courier New" w:eastAsia="Times New Roman" w:hAnsi="Courier New" w:cs="Courier New"/>
+      <w:sz w:val="20"/>
+      <w:szCs w:val="20"/>
+    </w:rPr>
+  </w:style>
 </w:styles>
 </file>
 

</xml_diff>

<commit_message>
SQL: new commands | Windows: use of new special characters
</commit_message>
<xml_diff>
--- a/SQL_NoSQL/NoSQL/NoSQL.docx
+++ b/SQL_NoSQL/NoSQL/NoSQL.docx
@@ -21,7 +21,15 @@
         <w:t xml:space="preserve">Getting the first and last </w:t>
       </w:r>
       <w:r>
-        <w:t>record from a collection contained in  a database db: (</w:t>
+        <w:t xml:space="preserve">record from a collection contained in  a database </w:t>
+      </w:r>
+      <w:proofErr w:type="spellStart"/>
+      <w:r>
+        <w:t>db</w:t>
+      </w:r>
+      <w:proofErr w:type="spellEnd"/>
+      <w:r>
+        <w:t>: (</w:t>
       </w:r>
       <w:hyperlink r:id="rId5" w:history="1">
         <w:r>
@@ -39,16 +47,26 @@
       <w:pPr>
         <w:ind w:firstLine="720"/>
       </w:pPr>
-      <w:r>
-        <w:t>db.collection.find().limit(1)                                   # first record</w:t>
+      <w:proofErr w:type="spellStart"/>
+      <w:r>
+        <w:t>db.collection.find</w:t>
+      </w:r>
+      <w:proofErr w:type="spellEnd"/>
+      <w:r>
+        <w:t>().limit(1)                                   # first record</w:t>
       </w:r>
     </w:p>
     <w:p>
       <w:pPr>
         <w:ind w:firstLine="720"/>
       </w:pPr>
-      <w:r>
-        <w:t>db.collection.find().limit(1).sort({$natural: -1}) # last record</w:t>
+      <w:proofErr w:type="spellStart"/>
+      <w:r>
+        <w:t>db.collection.find</w:t>
+      </w:r>
+      <w:proofErr w:type="spellEnd"/>
+      <w:r>
+        <w:t>().limit(1).sort({$natural: -1}) # last record</w:t>
       </w:r>
     </w:p>
     <w:p>
@@ -77,8 +95,13 @@
       <w:pPr>
         <w:ind w:firstLine="720"/>
       </w:pPr>
-      <w:r>
-        <w:t>db.collection.count()</w:t>
+      <w:proofErr w:type="spellStart"/>
+      <w:r>
+        <w:t>db.collection.count</w:t>
+      </w:r>
+      <w:proofErr w:type="spellEnd"/>
+      <w:r>
+        <w:t>()</w:t>
       </w:r>
     </w:p>
     <w:p>
@@ -87,8 +110,13 @@
       </w:r>
     </w:p>
     <w:p>
-      <w:r>
-        <w:t>db.collection.distinct(</w:t>
+      <w:proofErr w:type="spellStart"/>
+      <w:r>
+        <w:t>db.collection.distinct</w:t>
+      </w:r>
+      <w:proofErr w:type="spellEnd"/>
+      <w:r>
+        <w:t>(</w:t>
       </w:r>
       <w:r>
         <w:rPr>
@@ -114,10 +142,23 @@
         <w:t xml:space="preserve"> in</w:t>
       </w:r>
       <w:r>
-        <w:t xml:space="preserve"> itemsa</w:t>
-      </w:r>
-      <w:r>
-        <w:t xml:space="preserve">, ‘Quality_Fam_’ </w:t>
+        <w:t xml:space="preserve"> </w:t>
+      </w:r>
+      <w:proofErr w:type="spellStart"/>
+      <w:r>
+        <w:t>itemsa</w:t>
+      </w:r>
+      <w:proofErr w:type="spellEnd"/>
+      <w:r>
+        <w:t>, ‘</w:t>
+      </w:r>
+      <w:proofErr w:type="spellStart"/>
+      <w:r>
+        <w:t>Quality_Fam</w:t>
+      </w:r>
+      <w:proofErr w:type="spellEnd"/>
+      <w:r>
+        <w:t xml:space="preserve">_’ </w:t>
       </w:r>
       <w:r>
         <w:t>does not contain number</w:t>
@@ -151,16 +192,231 @@
           <w:szCs w:val="20"/>
         </w:rPr>
       </w:pPr>
+      <w:proofErr w:type="spellStart"/>
       <w:r>
         <w:rPr>
           <w:rFonts w:ascii="Courier New" w:eastAsia="Times New Roman" w:hAnsi="Courier New" w:cs="Courier New"/>
           <w:sz w:val="20"/>
           <w:szCs w:val="20"/>
         </w:rPr>
-        <w:t>db.itemsa.find({'Quality_Fam_': {$not: {$type: 'number'}}}, {'Quality_Fam_': 1})</w:t>
+        <w:t>db.itemsa.find</w:t>
+      </w:r>
+      <w:proofErr w:type="spellEnd"/>
+      <w:r>
+        <w:rPr>
+          <w:rFonts w:ascii="Courier New" w:eastAsia="Times New Roman" w:hAnsi="Courier New" w:cs="Courier New"/>
+          <w:sz w:val="20"/>
+          <w:szCs w:val="20"/>
+        </w:rPr>
+        <w:t>({'</w:t>
+      </w:r>
+      <w:proofErr w:type="spellStart"/>
+      <w:r>
+        <w:rPr>
+          <w:rFonts w:ascii="Courier New" w:eastAsia="Times New Roman" w:hAnsi="Courier New" w:cs="Courier New"/>
+          <w:sz w:val="20"/>
+          <w:szCs w:val="20"/>
+        </w:rPr>
+        <w:t>Quality_Fam</w:t>
+      </w:r>
+      <w:proofErr w:type="spellEnd"/>
+      <w:r>
+        <w:rPr>
+          <w:rFonts w:ascii="Courier New" w:eastAsia="Times New Roman" w:hAnsi="Courier New" w:cs="Courier New"/>
+          <w:sz w:val="20"/>
+          <w:szCs w:val="20"/>
+        </w:rPr>
+        <w:t>_': {$not: {$type: 'number'}}}, {'</w:t>
+      </w:r>
+      <w:proofErr w:type="spellStart"/>
+      <w:r>
+        <w:rPr>
+          <w:rFonts w:ascii="Courier New" w:eastAsia="Times New Roman" w:hAnsi="Courier New" w:cs="Courier New"/>
+          <w:sz w:val="20"/>
+          <w:szCs w:val="20"/>
+        </w:rPr>
+        <w:t>Quality_Fam</w:t>
+      </w:r>
+      <w:proofErr w:type="spellEnd"/>
+      <w:r>
+        <w:rPr>
+          <w:rFonts w:ascii="Courier New" w:eastAsia="Times New Roman" w:hAnsi="Courier New" w:cs="Courier New"/>
+          <w:sz w:val="20"/>
+          <w:szCs w:val="20"/>
+        </w:rPr>
+        <w:t>_': 1})</w:t>
+      </w:r>
+    </w:p>
+    <w:p>
+      <w:pPr>
+        <w:tabs>
+          <w:tab w:val="left" w:pos="916"/>
+          <w:tab w:val="left" w:pos="1832"/>
+          <w:tab w:val="left" w:pos="2748"/>
+          <w:tab w:val="left" w:pos="3664"/>
+          <w:tab w:val="left" w:pos="4580"/>
+          <w:tab w:val="left" w:pos="5496"/>
+          <w:tab w:val="left" w:pos="6412"/>
+          <w:tab w:val="left" w:pos="7328"/>
+          <w:tab w:val="left" w:pos="8244"/>
+          <w:tab w:val="left" w:pos="9160"/>
+          <w:tab w:val="left" w:pos="10076"/>
+          <w:tab w:val="left" w:pos="10992"/>
+          <w:tab w:val="left" w:pos="11908"/>
+          <w:tab w:val="left" w:pos="12824"/>
+          <w:tab w:val="left" w:pos="13740"/>
+          <w:tab w:val="left" w:pos="14656"/>
+        </w:tabs>
+        <w:wordWrap w:val="0"/>
+        <w:spacing w:after="0" w:line="360" w:lineRule="atLeast"/>
+        <w:rPr>
+          <w:rFonts w:ascii="Courier New" w:eastAsia="Times New Roman" w:hAnsi="Courier New" w:cs="Courier New"/>
+          <w:sz w:val="20"/>
+          <w:szCs w:val="20"/>
+        </w:rPr>
+      </w:pPr>
+    </w:p>
+    <w:p>
+      <w:pPr>
+        <w:tabs>
+          <w:tab w:val="left" w:pos="916"/>
+          <w:tab w:val="left" w:pos="1832"/>
+          <w:tab w:val="left" w:pos="2748"/>
+          <w:tab w:val="left" w:pos="3664"/>
+          <w:tab w:val="left" w:pos="4580"/>
+          <w:tab w:val="left" w:pos="5496"/>
+          <w:tab w:val="left" w:pos="6412"/>
+          <w:tab w:val="left" w:pos="7328"/>
+          <w:tab w:val="left" w:pos="8244"/>
+          <w:tab w:val="left" w:pos="9160"/>
+          <w:tab w:val="left" w:pos="10076"/>
+          <w:tab w:val="left" w:pos="10992"/>
+          <w:tab w:val="left" w:pos="11908"/>
+          <w:tab w:val="left" w:pos="12824"/>
+          <w:tab w:val="left" w:pos="13740"/>
+          <w:tab w:val="left" w:pos="14656"/>
+        </w:tabs>
+        <w:wordWrap w:val="0"/>
+        <w:spacing w:after="0" w:line="360" w:lineRule="atLeast"/>
+        <w:rPr>
+          <w:rFonts w:ascii="Courier New" w:eastAsia="Times New Roman" w:hAnsi="Courier New" w:cs="Courier New"/>
+          <w:sz w:val="20"/>
+          <w:szCs w:val="20"/>
+        </w:rPr>
+      </w:pPr>
+      <w:r>
+        <w:t xml:space="preserve">To </w:t>
+      </w:r>
+      <w:r>
+        <w:t>get the maximum of ‘</w:t>
+      </w:r>
+      <w:proofErr w:type="spellStart"/>
+      <w:r>
+        <w:t>auction_ID</w:t>
+      </w:r>
+      <w:proofErr w:type="spellEnd"/>
+      <w:r>
+        <w:t>’ (a numerical field)</w:t>
+      </w:r>
+    </w:p>
+    <w:p>
+      <w:proofErr w:type="spellStart"/>
+      <w:r>
+        <w:t>db.bidsa.find</w:t>
+      </w:r>
+      <w:proofErr w:type="spellEnd"/>
+      <w:r>
+        <w:t>({}, {'</w:t>
+      </w:r>
+      <w:proofErr w:type="spellStart"/>
+      <w:r>
+        <w:t>auction_ID</w:t>
+      </w:r>
+      <w:proofErr w:type="spellEnd"/>
+      <w:r>
+        <w:t>': 1}).sort({'</w:t>
+      </w:r>
+      <w:proofErr w:type="spellStart"/>
+      <w:r>
+        <w:t>auction_ID</w:t>
+      </w:r>
+      <w:proofErr w:type="spellEnd"/>
+      <w:r>
+        <w:t>': -1}).limit(1)</w:t>
       </w:r>
     </w:p>
     <w:p/>
+    <w:p>
+      <w:r>
+        <w:t>Check if ‘</w:t>
+      </w:r>
+      <w:proofErr w:type="spellStart"/>
+      <w:r>
+        <w:t>sold_to</w:t>
+      </w:r>
+      <w:proofErr w:type="spellEnd"/>
+      <w:r>
+        <w:t>’ contain any alphabetical characters:</w:t>
+      </w:r>
+    </w:p>
+    <w:p>
+      <w:proofErr w:type="spellStart"/>
+      <w:r>
+        <w:t>db.bidsa.find</w:t>
+      </w:r>
+      <w:proofErr w:type="spellEnd"/>
+      <w:r>
+        <w:t>({'</w:t>
+      </w:r>
+      <w:proofErr w:type="spellStart"/>
+      <w:r>
+        <w:t>sold_to</w:t>
+      </w:r>
+      <w:proofErr w:type="spellEnd"/>
+      <w:r>
+        <w:t>': {$regex: /[A-Za-z\s]/}}, {'</w:t>
+      </w:r>
+      <w:proofErr w:type="spellStart"/>
+      <w:r>
+        <w:t>sold_to</w:t>
+      </w:r>
+      <w:proofErr w:type="spellEnd"/>
+      <w:r>
+        <w:t>': 1})</w:t>
+      </w:r>
+    </w:p>
+    <w:p/>
+    <w:p>
+      <w:r>
+        <w:t>Trimming string values of a given column:</w:t>
+      </w:r>
+    </w:p>
+    <w:p>
+      <w:proofErr w:type="spellStart"/>
+      <w:r>
+        <w:t>db.bidsa.distinct</w:t>
+      </w:r>
+      <w:proofErr w:type="spellEnd"/>
+      <w:r>
+        <w:t>('</w:t>
+      </w:r>
+      <w:proofErr w:type="spellStart"/>
+      <w:r>
+        <w:t>customer_country</w:t>
+      </w:r>
+      <w:proofErr w:type="spellEnd"/>
+      <w:r>
+        <w:t>', {'</w:t>
+      </w:r>
+      <w:proofErr w:type="spellStart"/>
+      <w:r>
+        <w:t>customer_country</w:t>
+      </w:r>
+      <w:proofErr w:type="spellEnd"/>
+      <w:r>
+        <w:t>': {$regex: /^\s|\s$/}})</w:t>
+      </w:r>
+    </w:p>
     <w:sectPr>
       <w:pgSz w:w="12240" w:h="15840"/>
       <w:pgMar w:top="1440" w:right="1440" w:bottom="1440" w:left="1440" w:header="720" w:footer="720" w:gutter="0"/>

</xml_diff>

<commit_message>
Update of bash commands and NoSQL
</commit_message>
<xml_diff>
--- a/SQL_NoSQL/NoSQL/NoSQL.docx
+++ b/SQL_NoSQL/NoSQL/NoSQL.docx
@@ -21,7 +21,15 @@
         <w:t xml:space="preserve">Getting the first and last </w:t>
       </w:r>
       <w:r>
-        <w:t xml:space="preserve">record from a collection contained in  a database </w:t>
+        <w:t xml:space="preserve">record from a collection contained </w:t>
+      </w:r>
+      <w:proofErr w:type="gramStart"/>
+      <w:r>
+        <w:t>in  a</w:t>
+      </w:r>
+      <w:proofErr w:type="gramEnd"/>
+      <w:r>
+        <w:t xml:space="preserve"> database </w:t>
       </w:r>
       <w:proofErr w:type="spellStart"/>
       <w:r>
@@ -48,8 +56,13 @@
         <w:ind w:firstLine="720"/>
       </w:pPr>
       <w:proofErr w:type="spellStart"/>
-      <w:r>
-        <w:t>db.collection.find</w:t>
+      <w:proofErr w:type="gramStart"/>
+      <w:r>
+        <w:t>db.collection</w:t>
+      </w:r>
+      <w:proofErr w:type="gramEnd"/>
+      <w:r>
+        <w:t>.find</w:t>
       </w:r>
       <w:proofErr w:type="spellEnd"/>
       <w:r>
@@ -61,8 +74,13 @@
         <w:ind w:firstLine="720"/>
       </w:pPr>
       <w:proofErr w:type="spellStart"/>
-      <w:r>
-        <w:t>db.collection.find</w:t>
+      <w:proofErr w:type="gramStart"/>
+      <w:r>
+        <w:t>db.collection</w:t>
+      </w:r>
+      <w:proofErr w:type="gramEnd"/>
+      <w:r>
+        <w:t>.find</w:t>
       </w:r>
       <w:proofErr w:type="spellEnd"/>
       <w:r>
@@ -96,8 +114,13 @@
         <w:ind w:firstLine="720"/>
       </w:pPr>
       <w:proofErr w:type="spellStart"/>
-      <w:r>
-        <w:t>db.collection.count</w:t>
+      <w:proofErr w:type="gramStart"/>
+      <w:r>
+        <w:t>db.collection</w:t>
+      </w:r>
+      <w:proofErr w:type="gramEnd"/>
+      <w:r>
+        <w:t>.count</w:t>
       </w:r>
       <w:proofErr w:type="spellEnd"/>
       <w:r>
@@ -111,8 +134,13 @@
     </w:p>
     <w:p>
       <w:proofErr w:type="spellStart"/>
-      <w:r>
-        <w:t>db.collection.distinct</w:t>
+      <w:proofErr w:type="gramStart"/>
+      <w:r>
+        <w:t>db.collection</w:t>
+      </w:r>
+      <w:proofErr w:type="gramEnd"/>
+      <w:r>
+        <w:t>.distinct</w:t>
       </w:r>
       <w:proofErr w:type="spellEnd"/>
       <w:r>
@@ -193,13 +221,23 @@
         </w:rPr>
       </w:pPr>
       <w:proofErr w:type="spellStart"/>
+      <w:proofErr w:type="gramStart"/>
       <w:r>
         <w:rPr>
           <w:rFonts w:ascii="Courier New" w:eastAsia="Times New Roman" w:hAnsi="Courier New" w:cs="Courier New"/>
           <w:sz w:val="20"/>
           <w:szCs w:val="20"/>
         </w:rPr>
-        <w:t>db.itemsa.find</w:t>
+        <w:t>db.itemsa</w:t>
+      </w:r>
+      <w:proofErr w:type="gramEnd"/>
+      <w:r>
+        <w:rPr>
+          <w:rFonts w:ascii="Courier New" w:eastAsia="Times New Roman" w:hAnsi="Courier New" w:cs="Courier New"/>
+          <w:sz w:val="20"/>
+          <w:szCs w:val="20"/>
+        </w:rPr>
+        <w:t>.find</w:t>
       </w:r>
       <w:proofErr w:type="spellEnd"/>
       <w:r>
@@ -305,10 +343,7 @@
         </w:rPr>
       </w:pPr>
       <w:r>
-        <w:t xml:space="preserve">To </w:t>
-      </w:r>
-      <w:r>
-        <w:t>get the maximum of ‘</w:t>
+        <w:t>To get the maximum of ‘</w:t>
       </w:r>
       <w:proofErr w:type="spellStart"/>
       <w:r>
@@ -321,8 +356,13 @@
     </w:p>
     <w:p>
       <w:proofErr w:type="spellStart"/>
-      <w:r>
-        <w:t>db.bidsa.find</w:t>
+      <w:proofErr w:type="gramStart"/>
+      <w:r>
+        <w:t>db.bidsa</w:t>
+      </w:r>
+      <w:proofErr w:type="gramEnd"/>
+      <w:r>
+        <w:t>.find</w:t>
       </w:r>
       <w:proofErr w:type="spellEnd"/>
       <w:r>
@@ -361,8 +401,13 @@
     </w:p>
     <w:p>
       <w:proofErr w:type="spellStart"/>
-      <w:r>
-        <w:t>db.bidsa.find</w:t>
+      <w:proofErr w:type="gramStart"/>
+      <w:r>
+        <w:t>db.bidsa</w:t>
+      </w:r>
+      <w:proofErr w:type="gramEnd"/>
+      <w:r>
+        <w:t>.find</w:t>
       </w:r>
       <w:proofErr w:type="spellEnd"/>
       <w:r>
@@ -393,8 +438,13 @@
     </w:p>
     <w:p>
       <w:proofErr w:type="spellStart"/>
-      <w:r>
-        <w:t>db.bidsa.distinct</w:t>
+      <w:proofErr w:type="gramStart"/>
+      <w:r>
+        <w:t>db.bidsa</w:t>
+      </w:r>
+      <w:proofErr w:type="gramEnd"/>
+      <w:r>
+        <w:t>.distinct</w:t>
       </w:r>
       <w:proofErr w:type="spellEnd"/>
       <w:r>
@@ -415,6 +465,54 @@
       <w:proofErr w:type="spellEnd"/>
       <w:r>
         <w:t>': {$regex: /^\s|\s$/}})</w:t>
+      </w:r>
+    </w:p>
+    <w:p/>
+    <w:p>
+      <w:r>
+        <w:t xml:space="preserve">Create collection: </w:t>
+      </w:r>
+    </w:p>
+    <w:p>
+      <w:r>
+        <w:rPr>
+          <w:noProof/>
+        </w:rPr>
+        <w:drawing>
+          <wp:inline distT="0" distB="0" distL="0" distR="0" wp14:anchorId="436CF375" wp14:editId="45C4A73F">
+            <wp:extent cx="4772025" cy="857250"/>
+            <wp:effectExtent l="0" t="0" r="9525" b="0"/>
+            <wp:docPr id="1" name="Picture 1"/>
+            <wp:cNvGraphicFramePr>
+              <a:graphicFrameLocks xmlns:a="http://schemas.openxmlformats.org/drawingml/2006/main" noChangeAspect="1"/>
+            </wp:cNvGraphicFramePr>
+            <a:graphic xmlns:a="http://schemas.openxmlformats.org/drawingml/2006/main">
+              <a:graphicData uri="http://schemas.openxmlformats.org/drawingml/2006/picture">
+                <pic:pic xmlns:pic="http://schemas.openxmlformats.org/drawingml/2006/picture">
+                  <pic:nvPicPr>
+                    <pic:cNvPr id="1" name=""/>
+                    <pic:cNvPicPr/>
+                  </pic:nvPicPr>
+                  <pic:blipFill>
+                    <a:blip r:embed="rId7"/>
+                    <a:stretch>
+                      <a:fillRect/>
+                    </a:stretch>
+                  </pic:blipFill>
+                  <pic:spPr>
+                    <a:xfrm>
+                      <a:off x="0" y="0"/>
+                      <a:ext cx="4772025" cy="857250"/>
+                    </a:xfrm>
+                    <a:prstGeom prst="rect">
+                      <a:avLst/>
+                    </a:prstGeom>
+                  </pic:spPr>
+                </pic:pic>
+              </a:graphicData>
+            </a:graphic>
+          </wp:inline>
+        </w:drawing>
       </w:r>
     </w:p>
     <w:sectPr>

</xml_diff>